<commit_message>
feat: update test documentation and add Phase 3 execution framework
- Correct test case count from 20 to 21 across all documentation
- Add comprehensive TEST_EXECUTION_GUIDELINES.md with step-by-step procedures
- Create DefectReports.md with ISO-29119-3 compliant bug tracking template
- Generate test_cases.csv for Excel integration and external tool compatibility
- Update priority distribution: 13 High, 7 Medium, 1 Low priority test cases
- Maintain 100% user story coverage across all 5 user stories

Files updated: TestCases.md, Home.md, PHASE_2.md, TestStrategyAndPlan.md
Files added: TEST_EXECUTION_GUIDELINES.md, DefectReports.md, test_cases.csv
</commit_message>
<xml_diff>
--- a/docs/source-documents/TestCases.docx
+++ b/docs/source-documents/TestCases.docx
@@ -45,37 +45,7 @@
           <w:lang w:val="en-US" w:eastAsia="pt-BR"/>
           <w14:ligatures w14:val="none"/>
         </w:rPr>
-        <w:t>Based</w:t>
-      </w:r>
-      <w:r>
-        <w:rPr>
-          <w:rFonts w:ascii="Arial" w:eastAsia="Times New Roman" w:hAnsi="Arial" w:cs="Arial"/>
-          <w:color w:val="808080"/>
-          <w:kern w:val="0"/>
-          <w:lang w:val="en-US" w:eastAsia="pt-BR"/>
-          <w14:ligatures w14:val="none"/>
-        </w:rPr>
-        <w:t xml:space="preserve"> </w:t>
-      </w:r>
-      <w:r>
-        <w:rPr>
-          <w:rFonts w:ascii="Arial" w:eastAsia="Times New Roman" w:hAnsi="Arial" w:cs="Arial"/>
-          <w:color w:val="808080"/>
-          <w:kern w:val="0"/>
-          <w:lang w:val="en-US" w:eastAsia="pt-BR"/>
-          <w14:ligatures w14:val="none"/>
-        </w:rPr>
-        <w:t>on</w:t>
-      </w:r>
-      <w:r>
-        <w:rPr>
-          <w:rFonts w:ascii="Arial" w:eastAsia="Times New Roman" w:hAnsi="Arial" w:cs="Arial"/>
-          <w:color w:val="808080"/>
-          <w:kern w:val="0"/>
-          <w:lang w:val="en-US" w:eastAsia="pt-BR"/>
-          <w14:ligatures w14:val="none"/>
-        </w:rPr>
-        <w:t xml:space="preserve"> ISO-29119-3.</w:t>
+        <w:t>Based on ISO-29119-3.</w:t>
       </w:r>
       <w:r>
         <w:rPr>
@@ -533,21 +503,7 @@
                 <w:lang w:val="en-US" w:eastAsia="pt-BR"/>
                 <w14:ligatures w14:val="none"/>
               </w:rPr>
-              <w:t>P</w:t>
-            </w:r>
-            <w:r>
-              <w:rPr>
-                <w:rFonts w:ascii="Arial" w:eastAsia="Times New Roman" w:hAnsi="Arial" w:cs="Arial"/>
-                <w:b/>
-                <w:bCs/>
-                <w:color w:val="FFFFFF"/>
-                <w:kern w:val="0"/>
-                <w:sz w:val="22"/>
-                <w:szCs w:val="22"/>
-                <w:lang w:val="en-US" w:eastAsia="pt-BR"/>
-                <w14:ligatures w14:val="none"/>
-              </w:rPr>
-              <w:t>reconditions</w:t>
+              <w:t>Preconditions</w:t>
             </w:r>
           </w:p>
         </w:tc>
@@ -1300,25 +1256,7 @@
                 <w:lang w:val="en-US" w:eastAsia="pt-BR"/>
                 <w14:ligatures w14:val="none"/>
               </w:rPr>
-              <w:t xml:space="preserve">The reservation </w:t>
-            </w:r>
-            <w:r>
-              <w:rPr>
-                <w:rFonts w:eastAsia="Times New Roman" w:cs="Times New Roman"/>
-                <w:kern w:val="0"/>
-                <w:lang w:val="en-US" w:eastAsia="pt-BR"/>
-                <w14:ligatures w14:val="none"/>
-              </w:rPr>
-              <w:t xml:space="preserve">created is in the </w:t>
-            </w:r>
-            <w:r>
-              <w:rPr>
-                <w:rFonts w:eastAsia="Times New Roman" w:cs="Times New Roman"/>
-                <w:kern w:val="0"/>
-                <w:lang w:val="en-US" w:eastAsia="pt-BR"/>
-                <w14:ligatures w14:val="none"/>
-              </w:rPr>
-              <w:t>database</w:t>
+              <w:t>The reservation created is in the database</w:t>
             </w:r>
           </w:p>
           <w:p>
@@ -1343,25 +1281,7 @@
                 <w:lang w:val="en-US" w:eastAsia="pt-BR"/>
                 <w14:ligatures w14:val="none"/>
               </w:rPr>
-              <w:t xml:space="preserve">The Slot cell should have the </w:t>
-            </w:r>
-            <w:r>
-              <w:rPr>
-                <w:rFonts w:eastAsia="Times New Roman" w:cs="Times New Roman"/>
-                <w:kern w:val="0"/>
-                <w:lang w:val="en-US" w:eastAsia="pt-BR"/>
-                <w14:ligatures w14:val="none"/>
-              </w:rPr>
-              <w:t xml:space="preserve">list of </w:t>
-            </w:r>
-            <w:r>
-              <w:rPr>
-                <w:rFonts w:eastAsia="Times New Roman" w:cs="Times New Roman"/>
-                <w:kern w:val="0"/>
-                <w:lang w:val="en-US" w:eastAsia="pt-BR"/>
-                <w14:ligatures w14:val="none"/>
-              </w:rPr>
-              <w:t>reservation updated listing the email of the user representing the new reservation created</w:t>
+              <w:t>The Slot cell should have the list of reservation updated listing the email of the user representing the new reservation created</w:t>
             </w:r>
           </w:p>
           <w:p>
@@ -1552,17 +1472,7 @@
                 <w:lang w:val="en-US" w:eastAsia="pt-BR"/>
                 <w14:ligatures w14:val="none"/>
               </w:rPr>
-              <w:t>TC</w:t>
-            </w:r>
-            <w:r>
-              <w:rPr>
-                <w:rFonts w:eastAsia="Times New Roman" w:cs="Arial"/>
-                <w:color w:val="000000"/>
-                <w:kern w:val="0"/>
-                <w:lang w:val="en-US" w:eastAsia="pt-BR"/>
-                <w14:ligatures w14:val="none"/>
-              </w:rPr>
-              <w:t>2</w:t>
+              <w:t>TC2</w:t>
             </w:r>
           </w:p>
         </w:tc>
@@ -2888,17 +2798,7 @@
                 <w:lang w:val="en-US" w:eastAsia="pt-BR"/>
                 <w14:ligatures w14:val="none"/>
               </w:rPr>
-              <w:t>TC</w:t>
-            </w:r>
-            <w:r>
-              <w:rPr>
-                <w:rFonts w:eastAsia="Times New Roman" w:cs="Arial"/>
-                <w:color w:val="000000"/>
-                <w:kern w:val="0"/>
-                <w:lang w:val="en-US" w:eastAsia="pt-BR"/>
-                <w14:ligatures w14:val="none"/>
-              </w:rPr>
-              <w:t>3</w:t>
+              <w:t>TC3</w:t>
             </w:r>
           </w:p>
         </w:tc>
@@ -2986,16 +2886,7 @@
                 <w:lang w:val="en-US" w:eastAsia="pt-BR"/>
                 <w14:ligatures w14:val="none"/>
               </w:rPr>
-              <w:t xml:space="preserve">Common user cannot create a </w:t>
-            </w:r>
-            <w:r>
-              <w:rPr>
-                <w:rFonts w:eastAsia="Times New Roman" w:cs="Times New Roman"/>
-                <w:kern w:val="0"/>
-                <w:lang w:val="en-US" w:eastAsia="pt-BR"/>
-                <w14:ligatures w14:val="none"/>
-              </w:rPr>
-              <w:t>second reservation on the same slot for the same day</w:t>
+              <w:t>Common user cannot create a second reservation on the same slot for the same day</w:t>
             </w:r>
           </w:p>
         </w:tc>
@@ -3293,67 +3184,7 @@
                 <w14:ligatures w14:val="none"/>
               </w:rPr>
               <w:br/>
-              <w:t xml:space="preserve">- </w:t>
-            </w:r>
-            <w:r>
-              <w:rPr>
-                <w:rFonts w:eastAsia="Times New Roman" w:cs="Arial"/>
-                <w:color w:val="000000"/>
-                <w:kern w:val="0"/>
-                <w:lang w:val="en-US" w:eastAsia="pt-BR"/>
-                <w14:ligatures w14:val="none"/>
-              </w:rPr>
-              <w:t>A Day</w:t>
-            </w:r>
-            <w:r>
-              <w:rPr>
-                <w:rFonts w:eastAsia="Times New Roman" w:cs="Arial"/>
-                <w:color w:val="000000"/>
-                <w:kern w:val="0"/>
-                <w:lang w:val="en-US" w:eastAsia="pt-BR"/>
-                <w14:ligatures w14:val="none"/>
-              </w:rPr>
-              <w:t xml:space="preserve"> with </w:t>
-            </w:r>
-            <w:r>
-              <w:rPr>
-                <w:rFonts w:eastAsia="Times New Roman" w:cs="Arial"/>
-                <w:color w:val="000000"/>
-                <w:kern w:val="0"/>
-                <w:lang w:val="en-US" w:eastAsia="pt-BR"/>
-                <w14:ligatures w14:val="none"/>
-              </w:rPr>
-              <w:t>1</w:t>
-            </w:r>
-            <w:r>
-              <w:rPr>
-                <w:rFonts w:eastAsia="Times New Roman" w:cs="Arial"/>
-                <w:color w:val="000000"/>
-                <w:kern w:val="0"/>
-                <w:lang w:val="en-US" w:eastAsia="pt-BR"/>
-                <w14:ligatures w14:val="none"/>
-              </w:rPr>
-              <w:t xml:space="preserve"> </w:t>
-            </w:r>
-            <w:r>
-              <w:rPr>
-                <w:rFonts w:eastAsia="Times New Roman" w:cs="Arial"/>
-                <w:color w:val="000000"/>
-                <w:kern w:val="0"/>
-                <w:lang w:val="en-US" w:eastAsia="pt-BR"/>
-                <w14:ligatures w14:val="none"/>
-              </w:rPr>
-              <w:t>reservation</w:t>
-            </w:r>
-            <w:r>
-              <w:rPr>
-                <w:rFonts w:eastAsia="Times New Roman" w:cs="Arial"/>
-                <w:color w:val="000000"/>
-                <w:kern w:val="0"/>
-                <w:lang w:val="en-US" w:eastAsia="pt-BR"/>
-                <w14:ligatures w14:val="none"/>
-              </w:rPr>
-              <w:t xml:space="preserve"> already created on the morning slot</w:t>
+              <w:t>- A Day with 1 reservation already created on the morning slot</w:t>
             </w:r>
           </w:p>
         </w:tc>
@@ -4027,17 +3858,7 @@
                 <w:lang w:val="en-US" w:eastAsia="pt-BR"/>
                 <w14:ligatures w14:val="none"/>
               </w:rPr>
-              <w:t>The counting of reservations on the Calendar view should be updated increasing in +</w:t>
-            </w:r>
-            <w:r>
-              <w:rPr>
-                <w:rFonts w:eastAsia="Times New Roman" w:cs="Arial"/>
-                <w:color w:val="000000"/>
-                <w:kern w:val="0"/>
-                <w:lang w:val="en-US" w:eastAsia="pt-BR"/>
-                <w14:ligatures w14:val="none"/>
-              </w:rPr>
-              <w:t>3</w:t>
+              <w:t>The counting of reservations on the Calendar view should be updated increasing in +3</w:t>
             </w:r>
           </w:p>
           <w:p>
@@ -4062,16 +3883,7 @@
                 <w:lang w:val="en-US" w:eastAsia="pt-BR"/>
                 <w14:ligatures w14:val="none"/>
               </w:rPr>
-              <w:t>The e-mail of the user should be displayed on the Slot Cell on the Calendar view</w:t>
-            </w:r>
-            <w:r>
-              <w:rPr>
-                <w:rFonts w:eastAsia="Times New Roman" w:cs="Times New Roman"/>
-                <w:kern w:val="0"/>
-                <w:lang w:val="en-US" w:eastAsia="pt-BR"/>
-                <w14:ligatures w14:val="none"/>
-              </w:rPr>
-              <w:t xml:space="preserve"> with the (3) indicating that exists 3 reservations by that user</w:t>
+              <w:t>The e-mail of the user should be displayed on the Slot Cell on the Calendar view with the (3) indicating that exists 3 reservations by that user</w:t>
             </w:r>
           </w:p>
         </w:tc>
@@ -4212,17 +4024,7 @@
                 <w:lang w:val="en-US" w:eastAsia="pt-BR"/>
                 <w14:ligatures w14:val="none"/>
               </w:rPr>
-              <w:t>TC</w:t>
-            </w:r>
-            <w:r>
-              <w:rPr>
-                <w:rFonts w:eastAsia="Times New Roman" w:cs="Arial"/>
-                <w:color w:val="000000"/>
-                <w:kern w:val="0"/>
-                <w:lang w:val="en-US" w:eastAsia="pt-BR"/>
-                <w14:ligatures w14:val="none"/>
-              </w:rPr>
-              <w:t>4</w:t>
+              <w:t>TC4</w:t>
             </w:r>
           </w:p>
         </w:tc>
@@ -4310,16 +4112,7 @@
                 <w:lang w:val="en-US" w:eastAsia="pt-BR"/>
                 <w14:ligatures w14:val="none"/>
               </w:rPr>
-              <w:t xml:space="preserve">Common user </w:t>
-            </w:r>
-            <w:r>
-              <w:rPr>
-                <w:rFonts w:eastAsia="Times New Roman" w:cs="Times New Roman"/>
-                <w:kern w:val="0"/>
-                <w:lang w:val="en-US" w:eastAsia="pt-BR"/>
-                <w14:ligatures w14:val="none"/>
-              </w:rPr>
-              <w:t xml:space="preserve">can create reservations in all the slots </w:t>
+              <w:t xml:space="preserve">Common user can create reservations in all the slots </w:t>
             </w:r>
             <w:r>
               <w:rPr>
@@ -5996,27 +5789,7 @@
                 <w:lang w:val="en-US" w:eastAsia="pt-BR"/>
                 <w14:ligatures w14:val="none"/>
               </w:rPr>
-              <w:t xml:space="preserve">- </w:t>
-            </w:r>
-            <w:r>
-              <w:rPr>
-                <w:rFonts w:eastAsia="Times New Roman" w:cs="Arial"/>
-                <w:color w:val="000000"/>
-                <w:kern w:val="0"/>
-                <w:lang w:val="en-US" w:eastAsia="pt-BR"/>
-                <w14:ligatures w14:val="none"/>
-              </w:rPr>
-              <w:t>A Day</w:t>
-            </w:r>
-            <w:r>
-              <w:rPr>
-                <w:rFonts w:eastAsia="Times New Roman" w:cs="Arial"/>
-                <w:color w:val="000000"/>
-                <w:kern w:val="0"/>
-                <w:lang w:val="en-US" w:eastAsia="pt-BR"/>
-                <w14:ligatures w14:val="none"/>
-              </w:rPr>
-              <w:t xml:space="preserve"> with capacity for new reservations</w:t>
+              <w:t>- A Day with capacity for new reservations</w:t>
             </w:r>
           </w:p>
         </w:tc>
@@ -6858,17 +6631,7 @@
                 <w:lang w:val="en-US" w:eastAsia="pt-BR"/>
                 <w14:ligatures w14:val="none"/>
               </w:rPr>
-              <w:t>TC</w:t>
-            </w:r>
-            <w:r>
-              <w:rPr>
-                <w:rFonts w:eastAsia="Times New Roman" w:cs="Arial"/>
-                <w:color w:val="000000"/>
-                <w:kern w:val="0"/>
-                <w:lang w:val="en-US" w:eastAsia="pt-BR"/>
-                <w14:ligatures w14:val="none"/>
-              </w:rPr>
-              <w:t>6</w:t>
+              <w:t>TC6</w:t>
             </w:r>
           </w:p>
         </w:tc>
@@ -6956,16 +6719,7 @@
                 <w:lang w:val="en-US" w:eastAsia="pt-BR"/>
                 <w14:ligatures w14:val="none"/>
               </w:rPr>
-              <w:t>Admin</w:t>
-            </w:r>
-            <w:r>
-              <w:rPr>
-                <w:rFonts w:eastAsia="Times New Roman" w:cs="Times New Roman"/>
-                <w:kern w:val="0"/>
-                <w:lang w:val="en-US" w:eastAsia="pt-BR"/>
-                <w14:ligatures w14:val="none"/>
-              </w:rPr>
-              <w:t xml:space="preserve"> user cannot create a new reservation if the slot is full (2 reservations already created on the slot)</w:t>
+              <w:t>Admin user cannot create a new reservation if the slot is full (2 reservations already created on the slot)</w:t>
             </w:r>
           </w:p>
         </w:tc>
@@ -8554,17 +8308,7 @@
                 <w:lang w:val="en-US" w:eastAsia="pt-BR"/>
                 <w14:ligatures w14:val="none"/>
               </w:rPr>
-              <w:t>Common</w:t>
-            </w:r>
-            <w:r>
-              <w:rPr>
-                <w:rFonts w:eastAsia="Times New Roman" w:cs="Arial"/>
-                <w:color w:val="000000"/>
-                <w:kern w:val="0"/>
-                <w:lang w:val="en-US" w:eastAsia="pt-BR"/>
-                <w14:ligatures w14:val="none"/>
-              </w:rPr>
-              <w:t xml:space="preserve"> user’s</w:t>
+              <w:t>Common user’s</w:t>
             </w:r>
             <w:r>
               <w:rPr>
@@ -8616,27 +8360,7 @@
                 <w:lang w:val="en-US" w:eastAsia="pt-BR"/>
                 <w14:ligatures w14:val="none"/>
               </w:rPr>
-              <w:t xml:space="preserve"> </w:t>
-            </w:r>
-            <w:r>
-              <w:rPr>
-                <w:rFonts w:eastAsia="Times New Roman" w:cs="Arial"/>
-                <w:color w:val="000000"/>
-                <w:kern w:val="0"/>
-                <w:lang w:val="en-US" w:eastAsia="pt-BR"/>
-                <w14:ligatures w14:val="none"/>
-              </w:rPr>
-              <w:t>reservation</w:t>
-            </w:r>
-            <w:r>
-              <w:rPr>
-                <w:rFonts w:eastAsia="Times New Roman" w:cs="Arial"/>
-                <w:color w:val="000000"/>
-                <w:kern w:val="0"/>
-                <w:lang w:val="en-US" w:eastAsia="pt-BR"/>
-                <w14:ligatures w14:val="none"/>
-              </w:rPr>
-              <w:t xml:space="preserve"> already created </w:t>
+              <w:t xml:space="preserve"> reservation already created </w:t>
             </w:r>
             <w:r>
               <w:rPr>
@@ -9019,27 +8743,7 @@
                 <w:lang w:val="en-US" w:eastAsia="pt-BR"/>
                 <w14:ligatures w14:val="none"/>
               </w:rPr>
-              <w:t xml:space="preserve">Search on the Calendar the day with </w:t>
-            </w:r>
-            <w:r>
-              <w:rPr>
-                <w:rFonts w:eastAsia="Times New Roman" w:cs="Arial"/>
-                <w:color w:val="000000"/>
-                <w:kern w:val="0"/>
-                <w:lang w:val="en-US" w:eastAsia="pt-BR"/>
-                <w14:ligatures w14:val="none"/>
-              </w:rPr>
-              <w:t>the reservation</w:t>
-            </w:r>
-            <w:r>
-              <w:rPr>
-                <w:rFonts w:eastAsia="Times New Roman" w:cs="Arial"/>
-                <w:color w:val="000000"/>
-                <w:kern w:val="0"/>
-                <w:lang w:val="en-US" w:eastAsia="pt-BR"/>
-                <w14:ligatures w14:val="none"/>
-              </w:rPr>
-              <w:t xml:space="preserve"> already created on the morning slot and click on it</w:t>
+              <w:t>Search on the Calendar the day with the reservation already created on the morning slot and click on it</w:t>
             </w:r>
           </w:p>
         </w:tc>
@@ -9252,16 +8956,7 @@
                 <w:lang w:val="en-US" w:eastAsia="pt-BR"/>
                 <w14:ligatures w14:val="none"/>
               </w:rPr>
-              <w:t>toast</w:t>
-            </w:r>
-            <w:r>
-              <w:rPr>
-                <w:rFonts w:eastAsia="Times New Roman" w:cs="Times New Roman"/>
-                <w:kern w:val="0"/>
-                <w:lang w:val="en-US" w:eastAsia="pt-BR"/>
-                <w14:ligatures w14:val="none"/>
-              </w:rPr>
-              <w:t xml:space="preserve"> message should be displayed “Reservation </w:t>
+              <w:t xml:space="preserve">toast message should be displayed “Reservation </w:t>
             </w:r>
             <w:r>
               <w:rPr>
@@ -9372,16 +9067,7 @@
                 <w:lang w:val="en-US" w:eastAsia="pt-BR"/>
                 <w14:ligatures w14:val="none"/>
               </w:rPr>
-              <w:t xml:space="preserve">Reservation </w:t>
-            </w:r>
-            <w:r>
-              <w:rPr>
-                <w:rFonts w:eastAsia="Times New Roman" w:cs="Times New Roman"/>
-                <w:kern w:val="0"/>
-                <w:lang w:val="en-US" w:eastAsia="pt-BR"/>
-                <w14:ligatures w14:val="none"/>
-              </w:rPr>
-              <w:t>should be deleted from database</w:t>
+              <w:t>Reservation should be deleted from database</w:t>
             </w:r>
           </w:p>
           <w:p>
@@ -9942,17 +9628,7 @@
                 <w:lang w:val="en-US" w:eastAsia="pt-BR"/>
                 <w14:ligatures w14:val="none"/>
               </w:rPr>
-              <w:t>Admin</w:t>
-            </w:r>
-            <w:r>
-              <w:rPr>
-                <w:rFonts w:eastAsia="Times New Roman" w:cs="Arial"/>
-                <w:color w:val="000000"/>
-                <w:kern w:val="0"/>
-                <w:lang w:val="en-US" w:eastAsia="pt-BR"/>
-                <w14:ligatures w14:val="none"/>
-              </w:rPr>
-              <w:t xml:space="preserve"> user’s</w:t>
+              <w:t>Admin user’s</w:t>
             </w:r>
             <w:r>
               <w:rPr>
@@ -10014,27 +9690,7 @@
                 <w:lang w:val="en-US" w:eastAsia="pt-BR"/>
                 <w14:ligatures w14:val="none"/>
               </w:rPr>
-              <w:t xml:space="preserve">by the </w:t>
-            </w:r>
-            <w:r>
-              <w:rPr>
-                <w:rFonts w:eastAsia="Times New Roman" w:cs="Arial"/>
-                <w:color w:val="000000"/>
-                <w:kern w:val="0"/>
-                <w:lang w:val="en-US" w:eastAsia="pt-BR"/>
-                <w14:ligatures w14:val="none"/>
-              </w:rPr>
-              <w:t>admin</w:t>
-            </w:r>
-            <w:r>
-              <w:rPr>
-                <w:rFonts w:eastAsia="Times New Roman" w:cs="Arial"/>
-                <w:color w:val="000000"/>
-                <w:kern w:val="0"/>
-                <w:lang w:val="en-US" w:eastAsia="pt-BR"/>
-                <w14:ligatures w14:val="none"/>
-              </w:rPr>
-              <w:t xml:space="preserve"> user in the mornin</w:t>
+              <w:t>by the admin user in the mornin</w:t>
             </w:r>
             <w:r>
               <w:rPr>
@@ -11003,25 +10659,16 @@
                 <w:lang w:val="en-US" w:eastAsia="pt-BR"/>
                 <w14:ligatures w14:val="none"/>
               </w:rPr>
-              <w:t xml:space="preserve">user </w:t>
-            </w:r>
-            <w:r>
-              <w:rPr>
-                <w:rFonts w:eastAsia="Times New Roman" w:cs="Times New Roman"/>
-                <w:kern w:val="0"/>
-                <w:lang w:val="en-US" w:eastAsia="pt-BR"/>
-                <w14:ligatures w14:val="none"/>
-              </w:rPr>
-              <w:t xml:space="preserve">cancels another user’s </w:t>
-            </w:r>
-            <w:r>
-              <w:rPr>
-                <w:rFonts w:eastAsia="Times New Roman" w:cs="Times New Roman"/>
-                <w:kern w:val="0"/>
-                <w:lang w:val="en-US" w:eastAsia="pt-BR"/>
-                <w14:ligatures w14:val="none"/>
-              </w:rPr>
-              <w:t>reservation</w:t>
+              <w:t>user cancels another user’s reservation</w:t>
+            </w:r>
+            <w:r>
+              <w:rPr>
+                <w:rFonts w:eastAsia="Times New Roman" w:cs="Times New Roman"/>
+                <w:kern w:val="0"/>
+                <w:lang w:val="en-US" w:eastAsia="pt-BR"/>
+                <w14:ligatures w14:val="none"/>
+              </w:rPr>
+              <w:t xml:space="preserve"> from calendar view</w:t>
             </w:r>
           </w:p>
         </w:tc>
@@ -11390,17 +11037,7 @@
                 <w:lang w:val="en-US" w:eastAsia="pt-BR"/>
                 <w14:ligatures w14:val="none"/>
               </w:rPr>
-              <w:t xml:space="preserve">by </w:t>
-            </w:r>
-            <w:r>
-              <w:rPr>
-                <w:rFonts w:eastAsia="Times New Roman" w:cs="Arial"/>
-                <w:color w:val="000000"/>
-                <w:kern w:val="0"/>
-                <w:lang w:val="en-US" w:eastAsia="pt-BR"/>
-                <w14:ligatures w14:val="none"/>
-              </w:rPr>
-              <w:t>another user</w:t>
+              <w:t>by another user</w:t>
             </w:r>
           </w:p>
         </w:tc>
@@ -11967,16 +11604,7 @@
                 <w:lang w:val="en-US" w:eastAsia="pt-BR"/>
                 <w14:ligatures w14:val="none"/>
               </w:rPr>
-              <w:t xml:space="preserve"> for </w:t>
-            </w:r>
-            <w:r>
-              <w:rPr>
-                <w:rFonts w:eastAsia="Times New Roman" w:cs="Times New Roman"/>
-                <w:kern w:val="0"/>
-                <w:lang w:val="en-US" w:eastAsia="pt-BR"/>
-                <w14:ligatures w14:val="none"/>
-              </w:rPr>
-              <w:t>another</w:t>
+              <w:t xml:space="preserve"> for another</w:t>
             </w:r>
             <w:r>
               <w:rPr>
@@ -12590,47 +12218,7 @@
                 <w:lang w:val="en-US" w:eastAsia="pt-BR"/>
                 <w14:ligatures w14:val="none"/>
               </w:rPr>
-              <w:t>3</w:t>
-            </w:r>
-            <w:r>
-              <w:rPr>
-                <w:rFonts w:eastAsia="Times New Roman" w:cs="Arial"/>
-                <w:color w:val="000000"/>
-                <w:kern w:val="0"/>
-                <w:lang w:val="en-US" w:eastAsia="pt-BR"/>
-                <w14:ligatures w14:val="none"/>
-              </w:rPr>
-              <w:t xml:space="preserve"> </w:t>
-            </w:r>
-            <w:r>
-              <w:rPr>
-                <w:rFonts w:eastAsia="Times New Roman" w:cs="Arial"/>
-                <w:color w:val="000000"/>
-                <w:kern w:val="0"/>
-                <w:lang w:val="en-US" w:eastAsia="pt-BR"/>
-                <w14:ligatures w14:val="none"/>
-              </w:rPr>
-              <w:t>–</w:t>
-            </w:r>
-            <w:r>
-              <w:rPr>
-                <w:rFonts w:eastAsia="Times New Roman" w:cs="Arial"/>
-                <w:color w:val="000000"/>
-                <w:kern w:val="0"/>
-                <w:lang w:val="en-US" w:eastAsia="pt-BR"/>
-                <w14:ligatures w14:val="none"/>
-              </w:rPr>
-              <w:t xml:space="preserve"> </w:t>
-            </w:r>
-            <w:r>
-              <w:rPr>
-                <w:rFonts w:eastAsia="Times New Roman" w:cs="Arial"/>
-                <w:color w:val="000000"/>
-                <w:kern w:val="0"/>
-                <w:lang w:val="en-US" w:eastAsia="pt-BR"/>
-                <w14:ligatures w14:val="none"/>
-              </w:rPr>
-              <w:t>List my reservations</w:t>
+              <w:t>3 – List my reservations</w:t>
             </w:r>
           </w:p>
         </w:tc>
@@ -13155,17 +12743,7 @@
                 <w:lang w:val="en-US" w:eastAsia="pt-BR"/>
                 <w14:ligatures w14:val="none"/>
               </w:rPr>
-              <w:t>Click on “My Reservations “button located at the header</w:t>
-            </w:r>
-            <w:r>
-              <w:rPr>
-                <w:rFonts w:eastAsia="Times New Roman" w:cs="Arial"/>
-                <w:color w:val="000000"/>
-                <w:kern w:val="0"/>
-                <w:lang w:val="en-US" w:eastAsia="pt-BR"/>
-                <w14:ligatures w14:val="none"/>
-              </w:rPr>
-              <w:t xml:space="preserve"> </w:t>
+              <w:t xml:space="preserve">Click on “My Reservations “button located at the header </w:t>
             </w:r>
           </w:p>
         </w:tc>
@@ -13600,17 +13178,7 @@
                 <w:lang w:val="en-US" w:eastAsia="pt-BR"/>
                 <w14:ligatures w14:val="none"/>
               </w:rPr>
-              <w:t>1</w:t>
-            </w:r>
-            <w:r>
-              <w:rPr>
-                <w:rFonts w:eastAsia="Times New Roman" w:cs="Arial"/>
-                <w:color w:val="000000"/>
-                <w:kern w:val="0"/>
-                <w:lang w:val="en-US" w:eastAsia="pt-BR"/>
-                <w14:ligatures w14:val="none"/>
-              </w:rPr>
-              <w:t>1</w:t>
+              <w:t>11</w:t>
             </w:r>
           </w:p>
         </w:tc>
@@ -14844,17 +14412,7 @@
                 <w:lang w:val="en-US" w:eastAsia="pt-BR"/>
                 <w14:ligatures w14:val="none"/>
               </w:rPr>
-              <w:t>1</w:t>
-            </w:r>
-            <w:r>
-              <w:rPr>
-                <w:rFonts w:eastAsia="Times New Roman" w:cs="Arial"/>
-                <w:color w:val="000000"/>
-                <w:kern w:val="0"/>
-                <w:lang w:val="en-US" w:eastAsia="pt-BR"/>
-                <w14:ligatures w14:val="none"/>
-              </w:rPr>
-              <w:t>2</w:t>
+              <w:t>12</w:t>
             </w:r>
           </w:p>
         </w:tc>
@@ -14960,16 +14518,7 @@
                 <w:lang w:val="en-US" w:eastAsia="pt-BR"/>
                 <w14:ligatures w14:val="none"/>
               </w:rPr>
-              <w:t xml:space="preserve">user </w:t>
-            </w:r>
-            <w:r>
-              <w:rPr>
-                <w:rFonts w:eastAsia="Times New Roman" w:cs="Times New Roman"/>
-                <w:kern w:val="0"/>
-                <w:lang w:val="en-US" w:eastAsia="pt-BR"/>
-                <w14:ligatures w14:val="none"/>
-              </w:rPr>
-              <w:t>without reservations gets a message of no reservations</w:t>
+              <w:t>user without reservations gets a message of no reservations</w:t>
             </w:r>
           </w:p>
         </w:tc>
@@ -15256,17 +14805,7 @@
                 <w:lang w:val="en-US" w:eastAsia="pt-BR"/>
                 <w14:ligatures w14:val="none"/>
               </w:rPr>
-              <w:t>Common</w:t>
-            </w:r>
-            <w:r>
-              <w:rPr>
-                <w:rFonts w:eastAsia="Times New Roman" w:cs="Arial"/>
-                <w:color w:val="000000"/>
-                <w:kern w:val="0"/>
-                <w:lang w:val="en-US" w:eastAsia="pt-BR"/>
-                <w14:ligatures w14:val="none"/>
-              </w:rPr>
-              <w:t xml:space="preserve"> user’s</w:t>
+              <w:t>Common user’s</w:t>
             </w:r>
             <w:r>
               <w:rPr>
@@ -15819,16 +15358,7 @@
                 <w:lang w:val="en-US" w:eastAsia="pt-BR"/>
                 <w14:ligatures w14:val="none"/>
               </w:rPr>
-              <w:t xml:space="preserve">Review the “My Reservations” section and notice the </w:t>
-            </w:r>
-            <w:r>
-              <w:rPr>
-                <w:rFonts w:eastAsia="Times New Roman" w:cs="Times New Roman"/>
-                <w:kern w:val="0"/>
-                <w:lang w:val="en-US" w:eastAsia="pt-BR"/>
-                <w14:ligatures w14:val="none"/>
-              </w:rPr>
-              <w:t>message “</w:t>
+              <w:t>Review the “My Reservations” section and notice the message “</w:t>
             </w:r>
             <w:r>
               <w:rPr>
@@ -16118,17 +15648,7 @@
                 <w:lang w:val="en-US" w:eastAsia="pt-BR"/>
                 <w14:ligatures w14:val="none"/>
               </w:rPr>
-              <w:t>1</w:t>
-            </w:r>
-            <w:r>
-              <w:rPr>
-                <w:rFonts w:eastAsia="Times New Roman" w:cs="Arial"/>
-                <w:color w:val="000000"/>
-                <w:kern w:val="0"/>
-                <w:lang w:val="en-US" w:eastAsia="pt-BR"/>
-                <w14:ligatures w14:val="none"/>
-              </w:rPr>
-              <w:t>3</w:t>
+              <w:t>13</w:t>
             </w:r>
           </w:p>
         </w:tc>
@@ -16413,17 +15933,7 @@
                 <w:lang w:val="en-US" w:eastAsia="pt-BR"/>
                 <w14:ligatures w14:val="none"/>
               </w:rPr>
-              <w:t>4</w:t>
-            </w:r>
-            <w:r>
-              <w:rPr>
-                <w:rFonts w:eastAsia="Times New Roman" w:cs="Arial"/>
-                <w:color w:val="000000"/>
-                <w:kern w:val="0"/>
-                <w:lang w:val="en-US" w:eastAsia="pt-BR"/>
-                <w14:ligatures w14:val="none"/>
-              </w:rPr>
-              <w:t xml:space="preserve"> – </w:t>
+              <w:t xml:space="preserve">4 – </w:t>
             </w:r>
             <w:r>
               <w:rPr>
@@ -16532,17 +16042,7 @@
                 <w:lang w:val="en-US" w:eastAsia="pt-BR"/>
                 <w14:ligatures w14:val="none"/>
               </w:rPr>
-              <w:t>Admin</w:t>
-            </w:r>
-            <w:r>
-              <w:rPr>
-                <w:rFonts w:eastAsia="Times New Roman" w:cs="Arial"/>
-                <w:color w:val="000000"/>
-                <w:kern w:val="0"/>
-                <w:lang w:val="en-US" w:eastAsia="pt-BR"/>
-                <w14:ligatures w14:val="none"/>
-              </w:rPr>
-              <w:t xml:space="preserve"> user’s</w:t>
+              <w:t>Admin user’s</w:t>
             </w:r>
             <w:r>
               <w:rPr>
@@ -16915,27 +16415,7 @@
                 <w:lang w:val="en-US" w:eastAsia="pt-BR"/>
                 <w14:ligatures w14:val="none"/>
               </w:rPr>
-              <w:t>Click on “</w:t>
-            </w:r>
-            <w:r>
-              <w:rPr>
-                <w:rFonts w:eastAsia="Times New Roman" w:cs="Arial"/>
-                <w:color w:val="000000"/>
-                <w:kern w:val="0"/>
-                <w:lang w:val="en-US" w:eastAsia="pt-BR"/>
-                <w14:ligatures w14:val="none"/>
-              </w:rPr>
-              <w:t>Admin Panel</w:t>
-            </w:r>
-            <w:r>
-              <w:rPr>
-                <w:rFonts w:eastAsia="Times New Roman" w:cs="Arial"/>
-                <w:color w:val="000000"/>
-                <w:kern w:val="0"/>
-                <w:lang w:val="en-US" w:eastAsia="pt-BR"/>
-                <w14:ligatures w14:val="none"/>
-              </w:rPr>
-              <w:t xml:space="preserve"> “button located at the header </w:t>
+              <w:t xml:space="preserve">Click on “Admin Panel “button located at the header </w:t>
             </w:r>
           </w:p>
         </w:tc>
@@ -16982,25 +16462,7 @@
                 <w:lang w:val="en-US" w:eastAsia="pt-BR"/>
                 <w14:ligatures w14:val="none"/>
               </w:rPr>
-              <w:t>/</w:t>
-            </w:r>
-            <w:r>
-              <w:rPr>
-                <w:rFonts w:eastAsia="Times New Roman" w:cs="Times New Roman"/>
-                <w:kern w:val="0"/>
-                <w:lang w:val="en-US" w:eastAsia="pt-BR"/>
-                <w14:ligatures w14:val="none"/>
-              </w:rPr>
-              <w:t>admin</w:t>
-            </w:r>
-            <w:r>
-              <w:rPr>
-                <w:rFonts w:eastAsia="Times New Roman" w:cs="Times New Roman"/>
-                <w:kern w:val="0"/>
-                <w:lang w:val="en-US" w:eastAsia="pt-BR"/>
-                <w14:ligatures w14:val="none"/>
-              </w:rPr>
-              <w:t xml:space="preserve"> page should be opened</w:t>
+              <w:t>/admin page should be opened</w:t>
             </w:r>
           </w:p>
         </w:tc>
@@ -17082,25 +16544,7 @@
                 <w:lang w:val="en-US" w:eastAsia="pt-BR"/>
                 <w14:ligatures w14:val="none"/>
               </w:rPr>
-              <w:t xml:space="preserve">Notice the </w:t>
-            </w:r>
-            <w:r>
-              <w:rPr>
-                <w:rFonts w:eastAsia="Times New Roman" w:cs="Times New Roman"/>
-                <w:kern w:val="0"/>
-                <w:lang w:val="en-US" w:eastAsia="pt-BR"/>
-                <w14:ligatures w14:val="none"/>
-              </w:rPr>
-              <w:t>“</w:t>
-            </w:r>
-            <w:r>
-              <w:rPr>
-                <w:rFonts w:eastAsia="Times New Roman" w:cs="Times New Roman"/>
-                <w:kern w:val="0"/>
-                <w:lang w:val="en-US" w:eastAsia="pt-BR"/>
-                <w14:ligatures w14:val="none"/>
-              </w:rPr>
-              <w:t>User Management” section is displayed and contains the “</w:t>
+              <w:t>Notice the “User Management” section is displayed and contains the “</w:t>
             </w:r>
             <w:r>
               <w:rPr>
@@ -17596,60 +17040,16 @@
                 <w14:ligatures w14:val="none"/>
               </w:rPr>
               <w:br/>
-            </w:r>
-            <w:r>
-              <w:rPr>
-                <w:rFonts w:eastAsia="Times New Roman" w:cs="Times New Roman"/>
-                <w:kern w:val="0"/>
-                <w:lang w:val="en-US" w:eastAsia="pt-BR"/>
-                <w14:ligatures w14:val="none"/>
-              </w:rPr>
-              <w:t>The user should be listed</w:t>
-            </w:r>
-            <w:r>
-              <w:rPr>
-                <w:rFonts w:eastAsia="Times New Roman" w:cs="Times New Roman"/>
-                <w:kern w:val="0"/>
-                <w:lang w:val="en-US" w:eastAsia="pt-BR"/>
-                <w14:ligatures w14:val="none"/>
-              </w:rPr>
-              <w:t xml:space="preserve"> on the “User management” table</w:t>
-            </w:r>
-            <w:r>
-              <w:rPr>
-                <w:rFonts w:eastAsia="Times New Roman" w:cs="Times New Roman"/>
-                <w:kern w:val="0"/>
-                <w:lang w:val="en-US" w:eastAsia="pt-BR"/>
-                <w14:ligatures w14:val="none"/>
-              </w:rPr>
-              <w:t xml:space="preserve"> </w:t>
-            </w:r>
-            <w:r>
-              <w:rPr>
-                <w:rFonts w:eastAsia="Times New Roman" w:cs="Times New Roman"/>
-                <w:kern w:val="0"/>
-                <w:lang w:val="en-US" w:eastAsia="pt-BR"/>
-                <w14:ligatures w14:val="none"/>
-              </w:rPr>
-              <w:t>with role “</w:t>
-            </w:r>
-            <w:r>
-              <w:rPr>
-                <w:rFonts w:eastAsia="Times New Roman" w:cs="Times New Roman"/>
-                <w:kern w:val="0"/>
-                <w:lang w:val="en-US" w:eastAsia="pt-BR"/>
-                <w14:ligatures w14:val="none"/>
-              </w:rPr>
-              <w:t>user</w:t>
-            </w:r>
-            <w:r>
-              <w:rPr>
-                <w:rFonts w:eastAsia="Times New Roman" w:cs="Times New Roman"/>
-                <w:kern w:val="0"/>
-                <w:lang w:val="en-US" w:eastAsia="pt-BR"/>
-                <w14:ligatures w14:val="none"/>
-              </w:rPr>
-              <w:t>”</w:t>
+              <w:t>The user should be listed on the “User management” table</w:t>
+            </w:r>
+            <w:r>
+              <w:rPr>
+                <w:rFonts w:eastAsia="Times New Roman" w:cs="Times New Roman"/>
+                <w:kern w:val="0"/>
+                <w:lang w:val="en-US" w:eastAsia="pt-BR"/>
+                <w14:ligatures w14:val="none"/>
+              </w:rPr>
+              <w:t xml:space="preserve"> with role “user”</w:t>
             </w:r>
           </w:p>
         </w:tc>
@@ -17886,17 +17286,7 @@
                 <w:lang w:val="en-US" w:eastAsia="pt-BR"/>
                 <w14:ligatures w14:val="none"/>
               </w:rPr>
-              <w:t>1</w:t>
-            </w:r>
-            <w:r>
-              <w:rPr>
-                <w:rFonts w:eastAsia="Times New Roman" w:cs="Arial"/>
-                <w:color w:val="000000"/>
-                <w:kern w:val="0"/>
-                <w:lang w:val="en-US" w:eastAsia="pt-BR"/>
-                <w14:ligatures w14:val="none"/>
-              </w:rPr>
-              <w:t>4</w:t>
+              <w:t>14</w:t>
             </w:r>
           </w:p>
         </w:tc>
@@ -17984,16 +17374,7 @@
                 <w:lang w:val="en-US" w:eastAsia="pt-BR"/>
                 <w14:ligatures w14:val="none"/>
               </w:rPr>
-              <w:t xml:space="preserve">Admin user can create new </w:t>
-            </w:r>
-            <w:r>
-              <w:rPr>
-                <w:rFonts w:eastAsia="Times New Roman" w:cs="Times New Roman"/>
-                <w:kern w:val="0"/>
-                <w:lang w:val="en-US" w:eastAsia="pt-BR"/>
-                <w14:ligatures w14:val="none"/>
-              </w:rPr>
-              <w:t>user with role “admin”</w:t>
+              <w:t>Admin user can create new user with role “admin”</w:t>
             </w:r>
           </w:p>
         </w:tc>
@@ -19055,16 +18436,7 @@
                 <w14:ligatures w14:val="none"/>
               </w:rPr>
               <w:br/>
-              <w:t xml:space="preserve">email: </w:t>
-            </w:r>
-            <w:r>
-              <w:rPr>
-                <w:rFonts w:eastAsia="Times New Roman" w:cs="Times New Roman"/>
-                <w:kern w:val="0"/>
-                <w:lang w:val="en-US" w:eastAsia="pt-BR"/>
-                <w14:ligatures w14:val="none"/>
-              </w:rPr>
-              <w:t>admin</w:t>
+              <w:t>email: admin</w:t>
             </w:r>
             <w:r>
               <w:rPr>
@@ -19660,16 +19032,7 @@
                 <w:lang w:val="en-US" w:eastAsia="pt-BR"/>
                 <w14:ligatures w14:val="none"/>
               </w:rPr>
-              <w:t xml:space="preserve">Admin user can </w:t>
-            </w:r>
-            <w:r>
-              <w:rPr>
-                <w:rFonts w:eastAsia="Times New Roman" w:cs="Times New Roman"/>
-                <w:kern w:val="0"/>
-                <w:lang w:val="en-US" w:eastAsia="pt-BR"/>
-                <w14:ligatures w14:val="none"/>
-              </w:rPr>
-              <w:t>edit the role of another user</w:t>
+              <w:t>Admin user can edit the role of another user</w:t>
             </w:r>
           </w:p>
         </w:tc>
@@ -20664,16 +20027,7 @@
                 <w:lang w:val="en-US" w:eastAsia="pt-BR"/>
                 <w14:ligatures w14:val="none"/>
               </w:rPr>
-              <w:t xml:space="preserve">The </w:t>
-            </w:r>
-            <w:r>
-              <w:rPr>
-                <w:rFonts w:eastAsia="Times New Roman" w:cs="Times New Roman"/>
-                <w:kern w:val="0"/>
-                <w:lang w:val="en-US" w:eastAsia="pt-BR"/>
-                <w14:ligatures w14:val="none"/>
-              </w:rPr>
-              <w:t>row of the user to be edited should be listed</w:t>
+              <w:t>The row of the user to be edited should be listed</w:t>
             </w:r>
           </w:p>
         </w:tc>
@@ -20808,25 +20162,7 @@
                 <w:lang w:val="en-US" w:eastAsia="pt-BR"/>
                 <w14:ligatures w14:val="none"/>
               </w:rPr>
-              <w:t xml:space="preserve"> column. </w:t>
-            </w:r>
-            <w:r>
-              <w:rPr>
-                <w:rFonts w:eastAsia="Times New Roman" w:cs="Times New Roman"/>
-                <w:kern w:val="0"/>
-                <w:lang w:val="en-US" w:eastAsia="pt-BR"/>
-                <w14:ligatures w14:val="none"/>
-              </w:rPr>
-              <w:t>Success toast message is displayed</w:t>
-            </w:r>
-            <w:r>
-              <w:rPr>
-                <w:rFonts w:eastAsia="Times New Roman" w:cs="Times New Roman"/>
-                <w:kern w:val="0"/>
-                <w:lang w:val="en-US" w:eastAsia="pt-BR"/>
-                <w14:ligatures w14:val="none"/>
-              </w:rPr>
-              <w:t xml:space="preserve"> indicating user was updated</w:t>
+              <w:t xml:space="preserve"> column. Success toast message is displayed indicating user was updated</w:t>
             </w:r>
           </w:p>
         </w:tc>
@@ -21172,25 +20508,7 @@
                 <w:lang w:val="en-US" w:eastAsia="pt-BR"/>
                 <w14:ligatures w14:val="none"/>
               </w:rPr>
-              <w:t xml:space="preserve">Admin user can edit the </w:t>
-            </w:r>
-            <w:r>
-              <w:rPr>
-                <w:rFonts w:eastAsia="Times New Roman" w:cs="Times New Roman"/>
-                <w:kern w:val="0"/>
-                <w:lang w:val="en-US" w:eastAsia="pt-BR"/>
-                <w14:ligatures w14:val="none"/>
-              </w:rPr>
-              <w:t>data</w:t>
-            </w:r>
-            <w:r>
-              <w:rPr>
-                <w:rFonts w:eastAsia="Times New Roman" w:cs="Times New Roman"/>
-                <w:kern w:val="0"/>
-                <w:lang w:val="en-US" w:eastAsia="pt-BR"/>
-                <w14:ligatures w14:val="none"/>
-              </w:rPr>
-              <w:t xml:space="preserve"> of another user</w:t>
+              <w:t>Admin user can edit the data of another user</w:t>
             </w:r>
           </w:p>
         </w:tc>
@@ -22147,16 +21465,7 @@
                 <w:lang w:val="en-US" w:eastAsia="pt-BR"/>
                 <w14:ligatures w14:val="none"/>
               </w:rPr>
-              <w:t xml:space="preserve">Find in the users table the email of the user to be edited and </w:t>
-            </w:r>
-            <w:r>
-              <w:rPr>
-                <w:rFonts w:eastAsia="Times New Roman" w:cs="Times New Roman"/>
-                <w:kern w:val="0"/>
-                <w:lang w:val="en-US" w:eastAsia="pt-BR"/>
-                <w14:ligatures w14:val="none"/>
-              </w:rPr>
-              <w:t>click on “Edit” button</w:t>
+              <w:t>Find in the users table the email of the user to be edited and click on “Edit” button</w:t>
             </w:r>
           </w:p>
         </w:tc>
@@ -22711,17 +22020,7 @@
                 <w:lang w:val="en-US" w:eastAsia="pt-BR"/>
                 <w14:ligatures w14:val="none"/>
               </w:rPr>
-              <w:t>1</w:t>
-            </w:r>
-            <w:r>
-              <w:rPr>
-                <w:rFonts w:eastAsia="Times New Roman" w:cs="Arial"/>
-                <w:color w:val="000000"/>
-                <w:kern w:val="0"/>
-                <w:lang w:val="en-US" w:eastAsia="pt-BR"/>
-                <w14:ligatures w14:val="none"/>
-              </w:rPr>
-              <w:t>7</w:t>
+              <w:t>17</w:t>
             </w:r>
           </w:p>
         </w:tc>
@@ -22809,25 +22108,7 @@
                 <w:lang w:val="en-US" w:eastAsia="pt-BR"/>
                 <w14:ligatures w14:val="none"/>
               </w:rPr>
-              <w:t xml:space="preserve">Admin user </w:t>
-            </w:r>
-            <w:r>
-              <w:rPr>
-                <w:rFonts w:eastAsia="Times New Roman" w:cs="Times New Roman"/>
-                <w:kern w:val="0"/>
-                <w:lang w:val="en-US" w:eastAsia="pt-BR"/>
-                <w14:ligatures w14:val="none"/>
-              </w:rPr>
-              <w:t>deletes</w:t>
-            </w:r>
-            <w:r>
-              <w:rPr>
-                <w:rFonts w:eastAsia="Times New Roman" w:cs="Times New Roman"/>
-                <w:kern w:val="0"/>
-                <w:lang w:val="en-US" w:eastAsia="pt-BR"/>
-                <w14:ligatures w14:val="none"/>
-              </w:rPr>
-              <w:t xml:space="preserve"> another user</w:t>
+              <w:t>Admin user deletes another user</w:t>
             </w:r>
           </w:p>
         </w:tc>
@@ -23146,17 +22427,7 @@
                 <w:lang w:val="en-US" w:eastAsia="pt-BR"/>
                 <w14:ligatures w14:val="none"/>
               </w:rPr>
-              <w:t xml:space="preserve">- A user to be </w:t>
-            </w:r>
-            <w:r>
-              <w:rPr>
-                <w:rFonts w:eastAsia="Times New Roman" w:cs="Arial"/>
-                <w:color w:val="000000"/>
-                <w:kern w:val="0"/>
-                <w:lang w:val="en-US" w:eastAsia="pt-BR"/>
-                <w14:ligatures w14:val="none"/>
-              </w:rPr>
-              <w:t>deleted</w:t>
+              <w:t>- A user to be deleted</w:t>
             </w:r>
           </w:p>
         </w:tc>
@@ -23784,80 +23055,44 @@
                 <w:lang w:val="en-US" w:eastAsia="pt-BR"/>
                 <w14:ligatures w14:val="none"/>
               </w:rPr>
-              <w:t>Find in the users table the email of the user to be edited and click on “</w:t>
-            </w:r>
-            <w:r>
-              <w:rPr>
-                <w:rFonts w:eastAsia="Times New Roman" w:cs="Times New Roman"/>
-                <w:kern w:val="0"/>
-                <w:lang w:val="en-US" w:eastAsia="pt-BR"/>
-                <w14:ligatures w14:val="none"/>
-              </w:rPr>
-              <w:t>Delete</w:t>
-            </w:r>
-            <w:r>
-              <w:rPr>
-                <w:rFonts w:eastAsia="Times New Roman" w:cs="Times New Roman"/>
-                <w:kern w:val="0"/>
-                <w:lang w:val="en-US" w:eastAsia="pt-BR"/>
-                <w14:ligatures w14:val="none"/>
-              </w:rPr>
-              <w:t>” button</w:t>
-            </w:r>
-          </w:p>
-        </w:tc>
-        <w:tc>
-          <w:tcPr>
-            <w:tcW w:w="0" w:type="auto"/>
-            <w:tcBorders>
-              <w:top w:val="single" w:sz="6" w:space="0" w:color="000000"/>
-              <w:left w:val="single" w:sz="6" w:space="0" w:color="000000"/>
-              <w:bottom w:val="single" w:sz="6" w:space="0" w:color="000000"/>
-              <w:right w:val="single" w:sz="6" w:space="0" w:color="000000"/>
-            </w:tcBorders>
-            <w:tcMar>
-              <w:top w:w="0" w:type="dxa"/>
-              <w:left w:w="100" w:type="dxa"/>
-              <w:bottom w:w="0" w:type="dxa"/>
-              <w:right w:w="100" w:type="dxa"/>
-            </w:tcMar>
-          </w:tcPr>
-          <w:p>
-            <w:pPr>
-              <w:spacing w:after="0" w:line="240" w:lineRule="auto"/>
-              <w:rPr>
-                <w:rFonts w:eastAsia="Times New Roman" w:cs="Times New Roman"/>
-                <w:kern w:val="0"/>
-                <w:lang w:val="en-US" w:eastAsia="pt-BR"/>
-                <w14:ligatures w14:val="none"/>
-              </w:rPr>
-            </w:pPr>
-            <w:r>
-              <w:rPr>
-                <w:rFonts w:eastAsia="Times New Roman" w:cs="Times New Roman"/>
-                <w:kern w:val="0"/>
-                <w:lang w:val="en-US" w:eastAsia="pt-BR"/>
-                <w14:ligatures w14:val="none"/>
-              </w:rPr>
-              <w:t xml:space="preserve">The </w:t>
-            </w:r>
-            <w:r>
-              <w:rPr>
-                <w:rFonts w:eastAsia="Times New Roman" w:cs="Times New Roman"/>
-                <w:kern w:val="0"/>
-                <w:lang w:val="en-US" w:eastAsia="pt-BR"/>
-                <w14:ligatures w14:val="none"/>
-              </w:rPr>
-              <w:t>Delete</w:t>
-            </w:r>
-            <w:r>
-              <w:rPr>
-                <w:rFonts w:eastAsia="Times New Roman" w:cs="Times New Roman"/>
-                <w:kern w:val="0"/>
-                <w:lang w:val="en-US" w:eastAsia="pt-BR"/>
-                <w14:ligatures w14:val="none"/>
-              </w:rPr>
-              <w:t xml:space="preserve"> user modal should be opened</w:t>
+              <w:t>Find in the users table the email of the user to be edited and click on “Delete” button</w:t>
+            </w:r>
+          </w:p>
+        </w:tc>
+        <w:tc>
+          <w:tcPr>
+            <w:tcW w:w="0" w:type="auto"/>
+            <w:tcBorders>
+              <w:top w:val="single" w:sz="6" w:space="0" w:color="000000"/>
+              <w:left w:val="single" w:sz="6" w:space="0" w:color="000000"/>
+              <w:bottom w:val="single" w:sz="6" w:space="0" w:color="000000"/>
+              <w:right w:val="single" w:sz="6" w:space="0" w:color="000000"/>
+            </w:tcBorders>
+            <w:tcMar>
+              <w:top w:w="0" w:type="dxa"/>
+              <w:left w:w="100" w:type="dxa"/>
+              <w:bottom w:w="0" w:type="dxa"/>
+              <w:right w:w="100" w:type="dxa"/>
+            </w:tcMar>
+          </w:tcPr>
+          <w:p>
+            <w:pPr>
+              <w:spacing w:after="0" w:line="240" w:lineRule="auto"/>
+              <w:rPr>
+                <w:rFonts w:eastAsia="Times New Roman" w:cs="Times New Roman"/>
+                <w:kern w:val="0"/>
+                <w:lang w:val="en-US" w:eastAsia="pt-BR"/>
+                <w14:ligatures w14:val="none"/>
+              </w:rPr>
+            </w:pPr>
+            <w:r>
+              <w:rPr>
+                <w:rFonts w:eastAsia="Times New Roman" w:cs="Times New Roman"/>
+                <w:kern w:val="0"/>
+                <w:lang w:val="en-US" w:eastAsia="pt-BR"/>
+                <w14:ligatures w14:val="none"/>
+              </w:rPr>
+              <w:t>The Delete user modal should be opened</w:t>
             </w:r>
           </w:p>
         </w:tc>
@@ -24063,71 +23298,44 @@
                 <w:lang w:val="en-US" w:eastAsia="pt-BR"/>
                 <w14:ligatures w14:val="none"/>
               </w:rPr>
-              <w:t>Click on “</w:t>
-            </w:r>
-            <w:r>
-              <w:rPr>
-                <w:rFonts w:eastAsia="Times New Roman" w:cs="Times New Roman"/>
-                <w:kern w:val="0"/>
-                <w:lang w:val="en-US" w:eastAsia="pt-BR"/>
-                <w14:ligatures w14:val="none"/>
-              </w:rPr>
-              <w:t>Delete</w:t>
-            </w:r>
-            <w:r>
-              <w:rPr>
-                <w:rFonts w:eastAsia="Times New Roman" w:cs="Times New Roman"/>
-                <w:kern w:val="0"/>
-                <w:lang w:val="en-US" w:eastAsia="pt-BR"/>
-                <w14:ligatures w14:val="none"/>
-              </w:rPr>
-              <w:t xml:space="preserve"> user” button</w:t>
-            </w:r>
-          </w:p>
-        </w:tc>
-        <w:tc>
-          <w:tcPr>
-            <w:tcW w:w="0" w:type="auto"/>
-            <w:tcBorders>
-              <w:top w:val="single" w:sz="6" w:space="0" w:color="000000"/>
-              <w:left w:val="single" w:sz="6" w:space="0" w:color="000000"/>
-              <w:bottom w:val="single" w:sz="6" w:space="0" w:color="000000"/>
-              <w:right w:val="single" w:sz="6" w:space="0" w:color="000000"/>
-            </w:tcBorders>
-            <w:tcMar>
-              <w:top w:w="0" w:type="dxa"/>
-              <w:left w:w="100" w:type="dxa"/>
-              <w:bottom w:w="0" w:type="dxa"/>
-              <w:right w:w="100" w:type="dxa"/>
-            </w:tcMar>
-          </w:tcPr>
-          <w:p>
-            <w:pPr>
-              <w:spacing w:after="0" w:line="240" w:lineRule="auto"/>
-              <w:rPr>
-                <w:rFonts w:eastAsia="Times New Roman" w:cs="Times New Roman"/>
-                <w:kern w:val="0"/>
-                <w:lang w:val="en-US" w:eastAsia="pt-BR"/>
-                <w14:ligatures w14:val="none"/>
-              </w:rPr>
-            </w:pPr>
-            <w:r>
-              <w:rPr>
-                <w:rFonts w:eastAsia="Times New Roman" w:cs="Times New Roman"/>
-                <w:kern w:val="0"/>
-                <w:lang w:val="en-US" w:eastAsia="pt-BR"/>
-                <w14:ligatures w14:val="none"/>
-              </w:rPr>
-              <w:t xml:space="preserve">A Success toast message should be displayed, and the </w:t>
-            </w:r>
-            <w:r>
-              <w:rPr>
-                <w:rFonts w:eastAsia="Times New Roman" w:cs="Times New Roman"/>
-                <w:kern w:val="0"/>
-                <w:lang w:val="en-US" w:eastAsia="pt-BR"/>
-                <w14:ligatures w14:val="none"/>
-              </w:rPr>
-              <w:t>user should not be listed on the user’s table anymore</w:t>
+              <w:t>Click on “Delete user” button</w:t>
+            </w:r>
+          </w:p>
+        </w:tc>
+        <w:tc>
+          <w:tcPr>
+            <w:tcW w:w="0" w:type="auto"/>
+            <w:tcBorders>
+              <w:top w:val="single" w:sz="6" w:space="0" w:color="000000"/>
+              <w:left w:val="single" w:sz="6" w:space="0" w:color="000000"/>
+              <w:bottom w:val="single" w:sz="6" w:space="0" w:color="000000"/>
+              <w:right w:val="single" w:sz="6" w:space="0" w:color="000000"/>
+            </w:tcBorders>
+            <w:tcMar>
+              <w:top w:w="0" w:type="dxa"/>
+              <w:left w:w="100" w:type="dxa"/>
+              <w:bottom w:w="0" w:type="dxa"/>
+              <w:right w:w="100" w:type="dxa"/>
+            </w:tcMar>
+          </w:tcPr>
+          <w:p>
+            <w:pPr>
+              <w:spacing w:after="0" w:line="240" w:lineRule="auto"/>
+              <w:rPr>
+                <w:rFonts w:eastAsia="Times New Roman" w:cs="Times New Roman"/>
+                <w:kern w:val="0"/>
+                <w:lang w:val="en-US" w:eastAsia="pt-BR"/>
+                <w14:ligatures w14:val="none"/>
+              </w:rPr>
+            </w:pPr>
+            <w:r>
+              <w:rPr>
+                <w:rFonts w:eastAsia="Times New Roman" w:cs="Times New Roman"/>
+                <w:kern w:val="0"/>
+                <w:lang w:val="en-US" w:eastAsia="pt-BR"/>
+                <w14:ligatures w14:val="none"/>
+              </w:rPr>
+              <w:t>A Success toast message should be displayed, and the user should not be listed on the user’s table anymore</w:t>
             </w:r>
           </w:p>
         </w:tc>
@@ -24220,16 +23428,7 @@
                 <w:lang w:val="en-US" w:eastAsia="pt-BR"/>
                 <w14:ligatures w14:val="none"/>
               </w:rPr>
-              <w:t xml:space="preserve">The </w:t>
-            </w:r>
-            <w:r>
-              <w:rPr>
-                <w:rFonts w:eastAsia="Times New Roman" w:cs="Times New Roman"/>
-                <w:kern w:val="0"/>
-                <w:lang w:val="en-US" w:eastAsia="pt-BR"/>
-                <w14:ligatures w14:val="none"/>
-              </w:rPr>
-              <w:t>user should be deleted form the database “users” collection.</w:t>
+              <w:t>The user should be deleted form the database “users” collection.</w:t>
             </w:r>
           </w:p>
         </w:tc>
@@ -24359,7 +23558,17 @@
                 <w:lang w:val="en-US" w:eastAsia="pt-BR"/>
                 <w14:ligatures w14:val="none"/>
               </w:rPr>
-              <w:t>17</w:t>
+              <w:t>1</w:t>
+            </w:r>
+            <w:r>
+              <w:rPr>
+                <w:rFonts w:eastAsia="Times New Roman" w:cs="Arial"/>
+                <w:color w:val="000000"/>
+                <w:kern w:val="0"/>
+                <w:lang w:val="en-US" w:eastAsia="pt-BR"/>
+                <w14:ligatures w14:val="none"/>
+              </w:rPr>
+              <w:t>8</w:t>
             </w:r>
           </w:p>
         </w:tc>
@@ -24447,25 +23656,7 @@
                 <w:lang w:val="en-US" w:eastAsia="pt-BR"/>
                 <w14:ligatures w14:val="none"/>
               </w:rPr>
-              <w:t>Common</w:t>
-            </w:r>
-            <w:r>
-              <w:rPr>
-                <w:rFonts w:eastAsia="Times New Roman" w:cs="Times New Roman"/>
-                <w:kern w:val="0"/>
-                <w:lang w:val="en-US" w:eastAsia="pt-BR"/>
-                <w14:ligatures w14:val="none"/>
-              </w:rPr>
-              <w:t xml:space="preserve"> user </w:t>
-            </w:r>
-            <w:r>
-              <w:rPr>
-                <w:rFonts w:eastAsia="Times New Roman" w:cs="Times New Roman"/>
-                <w:kern w:val="0"/>
-                <w:lang w:val="en-US" w:eastAsia="pt-BR"/>
-                <w14:ligatures w14:val="none"/>
-              </w:rPr>
-              <w:t>should not have access to the “Admin panel”</w:t>
+              <w:t>Common user should not have access to the “Admin panel”</w:t>
             </w:r>
           </w:p>
         </w:tc>
@@ -24653,17 +23844,7 @@
                 <w:lang w:val="en-US" w:eastAsia="pt-BR"/>
                 <w14:ligatures w14:val="none"/>
               </w:rPr>
-              <w:t>4</w:t>
-            </w:r>
-            <w:r>
-              <w:rPr>
-                <w:rFonts w:eastAsia="Times New Roman" w:cs="Arial"/>
-                <w:color w:val="000000"/>
-                <w:kern w:val="0"/>
-                <w:lang w:val="en-US" w:eastAsia="pt-BR"/>
-                <w14:ligatures w14:val="none"/>
-              </w:rPr>
-              <w:t xml:space="preserve"> - Manage</w:t>
+              <w:t>4 - Manage</w:t>
             </w:r>
             <w:r>
               <w:rPr>
@@ -24774,17 +23955,7 @@
                 <w:lang w:val="en-US" w:eastAsia="pt-BR"/>
                 <w14:ligatures w14:val="none"/>
               </w:rPr>
-              <w:t>Common</w:t>
-            </w:r>
-            <w:r>
-              <w:rPr>
-                <w:rFonts w:eastAsia="Times New Roman" w:cs="Arial"/>
-                <w:color w:val="000000"/>
-                <w:kern w:val="0"/>
-                <w:lang w:val="en-US" w:eastAsia="pt-BR"/>
-                <w14:ligatures w14:val="none"/>
-              </w:rPr>
-              <w:t xml:space="preserve"> user’s</w:t>
+              <w:t>Common user’s</w:t>
             </w:r>
             <w:r>
               <w:rPr>
@@ -25157,17 +24328,7 @@
                 <w:lang w:val="en-US" w:eastAsia="pt-BR"/>
                 <w14:ligatures w14:val="none"/>
               </w:rPr>
-              <w:t>Notice that</w:t>
-            </w:r>
-            <w:r>
-              <w:rPr>
-                <w:rFonts w:eastAsia="Times New Roman" w:cs="Arial"/>
-                <w:color w:val="000000"/>
-                <w:kern w:val="0"/>
-                <w:lang w:val="en-US" w:eastAsia="pt-BR"/>
-                <w14:ligatures w14:val="none"/>
-              </w:rPr>
-              <w:t xml:space="preserve"> “Admin Panel</w:t>
+              <w:t>Notice that “Admin Panel</w:t>
             </w:r>
             <w:r>
               <w:rPr>
@@ -25187,37 +24348,7 @@
                 <w:lang w:val="en-US" w:eastAsia="pt-BR"/>
                 <w14:ligatures w14:val="none"/>
               </w:rPr>
-              <w:t xml:space="preserve"> </w:t>
-            </w:r>
-            <w:r>
-              <w:rPr>
-                <w:rFonts w:eastAsia="Times New Roman" w:cs="Arial"/>
-                <w:color w:val="000000"/>
-                <w:kern w:val="0"/>
-                <w:lang w:val="en-US" w:eastAsia="pt-BR"/>
-                <w14:ligatures w14:val="none"/>
-              </w:rPr>
-              <w:t xml:space="preserve">button </w:t>
-            </w:r>
-            <w:r>
-              <w:rPr>
-                <w:rFonts w:eastAsia="Times New Roman" w:cs="Arial"/>
-                <w:color w:val="000000"/>
-                <w:kern w:val="0"/>
-                <w:lang w:val="en-US" w:eastAsia="pt-BR"/>
-                <w14:ligatures w14:val="none"/>
-              </w:rPr>
-              <w:t>is not available at</w:t>
-            </w:r>
-            <w:r>
-              <w:rPr>
-                <w:rFonts w:eastAsia="Times New Roman" w:cs="Arial"/>
-                <w:color w:val="000000"/>
-                <w:kern w:val="0"/>
-                <w:lang w:val="en-US" w:eastAsia="pt-BR"/>
-                <w14:ligatures w14:val="none"/>
-              </w:rPr>
-              <w:t xml:space="preserve"> the header </w:t>
+              <w:t xml:space="preserve"> button is not available at the header </w:t>
             </w:r>
           </w:p>
         </w:tc>
@@ -25264,16 +24395,7 @@
                 <w:lang w:val="en-US" w:eastAsia="pt-BR"/>
                 <w14:ligatures w14:val="none"/>
               </w:rPr>
-              <w:t xml:space="preserve">/admin page should </w:t>
-            </w:r>
-            <w:r>
-              <w:rPr>
-                <w:rFonts w:eastAsia="Times New Roman" w:cs="Times New Roman"/>
-                <w:kern w:val="0"/>
-                <w:lang w:val="en-US" w:eastAsia="pt-BR"/>
-                <w14:ligatures w14:val="none"/>
-              </w:rPr>
-              <w:t>not be visible</w:t>
+              <w:t>/admin page should not be visible</w:t>
             </w:r>
           </w:p>
         </w:tc>
@@ -25612,7 +24734,7 @@
                 <w:lang w:val="en-US" w:eastAsia="pt-BR"/>
                 <w14:ligatures w14:val="none"/>
               </w:rPr>
-              <w:t>8</w:t>
+              <w:t>9</w:t>
             </w:r>
           </w:p>
         </w:tc>
@@ -25700,25 +24822,7 @@
                 <w:lang w:val="en-US" w:eastAsia="pt-BR"/>
                 <w14:ligatures w14:val="none"/>
               </w:rPr>
-              <w:t>Admin</w:t>
-            </w:r>
-            <w:r>
-              <w:rPr>
-                <w:rFonts w:eastAsia="Times New Roman" w:cs="Times New Roman"/>
-                <w:kern w:val="0"/>
-                <w:lang w:val="en-US" w:eastAsia="pt-BR"/>
-                <w14:ligatures w14:val="none"/>
-              </w:rPr>
-              <w:t xml:space="preserve"> user </w:t>
-            </w:r>
-            <w:r>
-              <w:rPr>
-                <w:rFonts w:eastAsia="Times New Roman" w:cs="Times New Roman"/>
-                <w:kern w:val="0"/>
-                <w:lang w:val="en-US" w:eastAsia="pt-BR"/>
-                <w14:ligatures w14:val="none"/>
-              </w:rPr>
-              <w:t>can edit another user</w:t>
+              <w:t>Admin user can edit another user</w:t>
             </w:r>
             <w:r>
               <w:rPr>
@@ -25915,17 +25019,7 @@
                 <w:lang w:val="en-US" w:eastAsia="pt-BR"/>
                 <w14:ligatures w14:val="none"/>
               </w:rPr>
-              <w:t>5</w:t>
-            </w:r>
-            <w:r>
-              <w:rPr>
-                <w:rFonts w:eastAsia="Times New Roman" w:cs="Arial"/>
-                <w:color w:val="000000"/>
-                <w:kern w:val="0"/>
-                <w:lang w:val="en-US" w:eastAsia="pt-BR"/>
-                <w14:ligatures w14:val="none"/>
-              </w:rPr>
-              <w:t xml:space="preserve"> – </w:t>
+              <w:t xml:space="preserve">5 – </w:t>
             </w:r>
             <w:r>
               <w:rPr>
@@ -25935,17 +25029,7 @@
                 <w:lang w:val="en-US" w:eastAsia="pt-BR"/>
                 <w14:ligatures w14:val="none"/>
               </w:rPr>
-              <w:t xml:space="preserve">Manage </w:t>
-            </w:r>
-            <w:r>
-              <w:rPr>
-                <w:rFonts w:ascii="Aptos" w:eastAsia="Times New Roman" w:hAnsi="Aptos" w:cs="Times New Roman"/>
-                <w:color w:val="000000"/>
-                <w:kern w:val="0"/>
-                <w:lang w:val="en-US" w:eastAsia="pt-BR"/>
-                <w14:ligatures w14:val="none"/>
-              </w:rPr>
-              <w:t>reservations</w:t>
+              <w:t>Manage reservations</w:t>
             </w:r>
           </w:p>
         </w:tc>
@@ -27110,17 +26194,7 @@
                 <w:lang w:val="en-US" w:eastAsia="pt-BR"/>
                 <w14:ligatures w14:val="none"/>
               </w:rPr>
-              <w:t>1</w:t>
-            </w:r>
-            <w:r>
-              <w:rPr>
-                <w:rFonts w:eastAsia="Times New Roman" w:cs="Arial"/>
-                <w:color w:val="000000"/>
-                <w:kern w:val="0"/>
-                <w:lang w:val="en-US" w:eastAsia="pt-BR"/>
-                <w14:ligatures w14:val="none"/>
-              </w:rPr>
-              <w:t>9</w:t>
+              <w:t>20</w:t>
             </w:r>
           </w:p>
         </w:tc>
@@ -27208,25 +26282,7 @@
                 <w:lang w:val="en-US" w:eastAsia="pt-BR"/>
                 <w14:ligatures w14:val="none"/>
               </w:rPr>
-              <w:t xml:space="preserve">Admin user can </w:t>
-            </w:r>
-            <w:r>
-              <w:rPr>
-                <w:rFonts w:eastAsia="Times New Roman" w:cs="Times New Roman"/>
-                <w:kern w:val="0"/>
-                <w:lang w:val="en-US" w:eastAsia="pt-BR"/>
-                <w14:ligatures w14:val="none"/>
-              </w:rPr>
-              <w:t>delete</w:t>
-            </w:r>
-            <w:r>
-              <w:rPr>
-                <w:rFonts w:eastAsia="Times New Roman" w:cs="Times New Roman"/>
-                <w:kern w:val="0"/>
-                <w:lang w:val="en-US" w:eastAsia="pt-BR"/>
-                <w14:ligatures w14:val="none"/>
-              </w:rPr>
-              <w:t xml:space="preserve"> another user’s reservation</w:t>
+              <w:t>Admin user can delete another user’s reservation</w:t>
             </w:r>
           </w:p>
         </w:tc>
@@ -27556,17 +26612,7 @@
                 <w:lang w:val="en-US" w:eastAsia="pt-BR"/>
                 <w14:ligatures w14:val="none"/>
               </w:rPr>
-              <w:t xml:space="preserve">- A reservation to </w:t>
-            </w:r>
-            <w:r>
-              <w:rPr>
-                <w:rFonts w:eastAsia="Times New Roman" w:cs="Arial"/>
-                <w:color w:val="000000"/>
-                <w:kern w:val="0"/>
-                <w:lang w:val="en-US" w:eastAsia="pt-BR"/>
-                <w14:ligatures w14:val="none"/>
-              </w:rPr>
-              <w:t>delete</w:t>
+              <w:t>- A reservation to delete</w:t>
             </w:r>
           </w:p>
         </w:tc>
@@ -28176,98 +27222,44 @@
                 <w:lang w:val="en-US" w:eastAsia="pt-BR"/>
                 <w14:ligatures w14:val="none"/>
               </w:rPr>
-              <w:t xml:space="preserve">Find the row of the reservation to </w:t>
-            </w:r>
-            <w:r>
-              <w:rPr>
-                <w:rFonts w:eastAsia="Times New Roman" w:cs="Times New Roman"/>
-                <w:kern w:val="0"/>
-                <w:lang w:val="en-US" w:eastAsia="pt-BR"/>
-                <w14:ligatures w14:val="none"/>
-              </w:rPr>
-              <w:t>delete</w:t>
-            </w:r>
-            <w:r>
-              <w:rPr>
-                <w:rFonts w:eastAsia="Times New Roman" w:cs="Times New Roman"/>
-                <w:kern w:val="0"/>
-                <w:lang w:val="en-US" w:eastAsia="pt-BR"/>
-                <w14:ligatures w14:val="none"/>
-              </w:rPr>
-              <w:t xml:space="preserve"> and click on its “</w:t>
-            </w:r>
-            <w:r>
-              <w:rPr>
-                <w:rFonts w:eastAsia="Times New Roman" w:cs="Times New Roman"/>
-                <w:kern w:val="0"/>
-                <w:lang w:val="en-US" w:eastAsia="pt-BR"/>
-                <w14:ligatures w14:val="none"/>
-              </w:rPr>
-              <w:t>Delete</w:t>
-            </w:r>
-            <w:r>
-              <w:rPr>
-                <w:rFonts w:eastAsia="Times New Roman" w:cs="Times New Roman"/>
-                <w:kern w:val="0"/>
-                <w:lang w:val="en-US" w:eastAsia="pt-BR"/>
-                <w14:ligatures w14:val="none"/>
-              </w:rPr>
-              <w:t xml:space="preserve"> “button</w:t>
-            </w:r>
-          </w:p>
-        </w:tc>
-        <w:tc>
-          <w:tcPr>
-            <w:tcW w:w="0" w:type="auto"/>
-            <w:tcBorders>
-              <w:top w:val="single" w:sz="6" w:space="0" w:color="000000"/>
-              <w:left w:val="single" w:sz="6" w:space="0" w:color="000000"/>
-              <w:bottom w:val="single" w:sz="6" w:space="0" w:color="000000"/>
-              <w:right w:val="single" w:sz="6" w:space="0" w:color="000000"/>
-            </w:tcBorders>
-            <w:tcMar>
-              <w:top w:w="0" w:type="dxa"/>
-              <w:left w:w="100" w:type="dxa"/>
-              <w:bottom w:w="0" w:type="dxa"/>
-              <w:right w:w="100" w:type="dxa"/>
-            </w:tcMar>
-          </w:tcPr>
-          <w:p>
-            <w:pPr>
-              <w:spacing w:after="0" w:line="240" w:lineRule="auto"/>
-              <w:rPr>
-                <w:rFonts w:eastAsia="Times New Roman" w:cs="Times New Roman"/>
-                <w:kern w:val="0"/>
-                <w:lang w:val="en-US" w:eastAsia="pt-BR"/>
-                <w14:ligatures w14:val="none"/>
-              </w:rPr>
-            </w:pPr>
-            <w:r>
-              <w:rPr>
-                <w:rFonts w:eastAsia="Times New Roman" w:cs="Times New Roman"/>
-                <w:kern w:val="0"/>
-                <w:lang w:val="en-US" w:eastAsia="pt-BR"/>
-                <w14:ligatures w14:val="none"/>
-              </w:rPr>
-              <w:t>The “</w:t>
-            </w:r>
-            <w:r>
-              <w:rPr>
-                <w:rFonts w:eastAsia="Times New Roman" w:cs="Times New Roman"/>
-                <w:kern w:val="0"/>
-                <w:lang w:val="en-US" w:eastAsia="pt-BR"/>
-                <w14:ligatures w14:val="none"/>
-              </w:rPr>
-              <w:t>Delete</w:t>
-            </w:r>
-            <w:r>
-              <w:rPr>
-                <w:rFonts w:eastAsia="Times New Roman" w:cs="Times New Roman"/>
-                <w:kern w:val="0"/>
-                <w:lang w:val="en-US" w:eastAsia="pt-BR"/>
-                <w14:ligatures w14:val="none"/>
-              </w:rPr>
-              <w:t xml:space="preserve"> reservation” modal should be opened</w:t>
+              <w:t>Find the row of the reservation to delete and click on its “Delete “button</w:t>
+            </w:r>
+          </w:p>
+        </w:tc>
+        <w:tc>
+          <w:tcPr>
+            <w:tcW w:w="0" w:type="auto"/>
+            <w:tcBorders>
+              <w:top w:val="single" w:sz="6" w:space="0" w:color="000000"/>
+              <w:left w:val="single" w:sz="6" w:space="0" w:color="000000"/>
+              <w:bottom w:val="single" w:sz="6" w:space="0" w:color="000000"/>
+              <w:right w:val="single" w:sz="6" w:space="0" w:color="000000"/>
+            </w:tcBorders>
+            <w:tcMar>
+              <w:top w:w="0" w:type="dxa"/>
+              <w:left w:w="100" w:type="dxa"/>
+              <w:bottom w:w="0" w:type="dxa"/>
+              <w:right w:w="100" w:type="dxa"/>
+            </w:tcMar>
+          </w:tcPr>
+          <w:p>
+            <w:pPr>
+              <w:spacing w:after="0" w:line="240" w:lineRule="auto"/>
+              <w:rPr>
+                <w:rFonts w:eastAsia="Times New Roman" w:cs="Times New Roman"/>
+                <w:kern w:val="0"/>
+                <w:lang w:val="en-US" w:eastAsia="pt-BR"/>
+                <w14:ligatures w14:val="none"/>
+              </w:rPr>
+            </w:pPr>
+            <w:r>
+              <w:rPr>
+                <w:rFonts w:eastAsia="Times New Roman" w:cs="Times New Roman"/>
+                <w:kern w:val="0"/>
+                <w:lang w:val="en-US" w:eastAsia="pt-BR"/>
+                <w14:ligatures w14:val="none"/>
+              </w:rPr>
+              <w:t>The “Delete reservation” modal should be opened</w:t>
             </w:r>
           </w:p>
         </w:tc>
@@ -28501,25 +27493,7 @@
                 <w:lang w:val="en-US" w:eastAsia="pt-BR"/>
                 <w14:ligatures w14:val="none"/>
               </w:rPr>
-              <w:t xml:space="preserve">The success toast message. “Reservation </w:t>
-            </w:r>
-            <w:r>
-              <w:rPr>
-                <w:rFonts w:eastAsia="Times New Roman" w:cs="Times New Roman"/>
-                <w:kern w:val="0"/>
-                <w:lang w:val="en-US" w:eastAsia="pt-BR"/>
-                <w14:ligatures w14:val="none"/>
-              </w:rPr>
-              <w:t>deleted</w:t>
-            </w:r>
-            <w:r>
-              <w:rPr>
-                <w:rFonts w:eastAsia="Times New Roman" w:cs="Times New Roman"/>
-                <w:kern w:val="0"/>
-                <w:lang w:val="en-US" w:eastAsia="pt-BR"/>
-                <w14:ligatures w14:val="none"/>
-              </w:rPr>
-              <w:t xml:space="preserve"> successfully” should be displayed</w:t>
+              <w:t>The success toast message. “Reservation deleted successfully” should be displayed</w:t>
             </w:r>
             <w:r>
               <w:rPr>
@@ -28529,16 +27503,7 @@
                 <w14:ligatures w14:val="none"/>
               </w:rPr>
               <w:br/>
-              <w:t xml:space="preserve">The reservation data should be </w:t>
-            </w:r>
-            <w:r>
-              <w:rPr>
-                <w:rFonts w:eastAsia="Times New Roman" w:cs="Times New Roman"/>
-                <w:kern w:val="0"/>
-                <w:lang w:val="en-US" w:eastAsia="pt-BR"/>
-                <w14:ligatures w14:val="none"/>
-              </w:rPr>
-              <w:t>deleted</w:t>
+              <w:t>The reservation data should be deleted</w:t>
             </w:r>
           </w:p>
         </w:tc>
@@ -28631,16 +27596,7 @@
                 <w:lang w:val="en-US" w:eastAsia="pt-BR"/>
                 <w14:ligatures w14:val="none"/>
               </w:rPr>
-              <w:t xml:space="preserve">The reservation should be </w:t>
-            </w:r>
-            <w:r>
-              <w:rPr>
-                <w:rFonts w:eastAsia="Times New Roman" w:cs="Times New Roman"/>
-                <w:kern w:val="0"/>
-                <w:lang w:val="en-US" w:eastAsia="pt-BR"/>
-                <w14:ligatures w14:val="none"/>
-              </w:rPr>
-              <w:t xml:space="preserve">deleted </w:t>
+              <w:t xml:space="preserve">The reservation should be deleted </w:t>
             </w:r>
             <w:proofErr w:type="gramStart"/>
             <w:r>
@@ -28650,16 +27606,7 @@
                 <w:lang w:val="en-US" w:eastAsia="pt-BR"/>
                 <w14:ligatures w14:val="none"/>
               </w:rPr>
-              <w:t xml:space="preserve">from </w:t>
-            </w:r>
-            <w:r>
-              <w:rPr>
-                <w:rFonts w:eastAsia="Times New Roman" w:cs="Times New Roman"/>
-                <w:kern w:val="0"/>
-                <w:lang w:val="en-US" w:eastAsia="pt-BR"/>
-                <w14:ligatures w14:val="none"/>
-              </w:rPr>
-              <w:t xml:space="preserve"> the</w:t>
+              <w:t>from  the</w:t>
             </w:r>
             <w:proofErr w:type="gramEnd"/>
             <w:r>
@@ -28792,7 +27739,17 @@
                 <w:lang w:val="en-US" w:eastAsia="pt-BR"/>
                 <w14:ligatures w14:val="none"/>
               </w:rPr>
-              <w:t>20</w:t>
+              <w:t>2</w:t>
+            </w:r>
+            <w:r>
+              <w:rPr>
+                <w:rFonts w:eastAsia="Times New Roman" w:cs="Arial"/>
+                <w:color w:val="000000"/>
+                <w:kern w:val="0"/>
+                <w:lang w:val="en-US" w:eastAsia="pt-BR"/>
+                <w14:ligatures w14:val="none"/>
+              </w:rPr>
+              <w:t>1</w:t>
             </w:r>
           </w:p>
         </w:tc>
@@ -28880,63 +27837,7 @@
                 <w:lang w:val="en-US" w:eastAsia="pt-BR"/>
                 <w14:ligatures w14:val="none"/>
               </w:rPr>
-              <w:t>Common</w:t>
-            </w:r>
-            <w:r>
-              <w:rPr>
-                <w:rFonts w:eastAsia="Times New Roman" w:cs="Times New Roman"/>
-                <w:kern w:val="0"/>
-                <w:lang w:val="en-US" w:eastAsia="pt-BR"/>
-                <w14:ligatures w14:val="none"/>
-              </w:rPr>
-              <w:t xml:space="preserve"> user </w:t>
-            </w:r>
-            <w:r>
-              <w:rPr>
-                <w:rFonts w:eastAsia="Times New Roman" w:cs="Times New Roman"/>
-                <w:kern w:val="0"/>
-                <w:lang w:val="en-US" w:eastAsia="pt-BR"/>
-                <w14:ligatures w14:val="none"/>
-              </w:rPr>
-              <w:t>cannot</w:t>
-            </w:r>
-            <w:r>
-              <w:rPr>
-                <w:rFonts w:eastAsia="Times New Roman" w:cs="Times New Roman"/>
-                <w:kern w:val="0"/>
-                <w:lang w:val="en-US" w:eastAsia="pt-BR"/>
-                <w14:ligatures w14:val="none"/>
-              </w:rPr>
-              <w:t xml:space="preserve"> delete </w:t>
-            </w:r>
-            <w:r>
-              <w:rPr>
-                <w:rFonts w:eastAsia="Times New Roman" w:cs="Times New Roman"/>
-                <w:kern w:val="0"/>
-                <w:lang w:val="en-US" w:eastAsia="pt-BR"/>
-                <w14:ligatures w14:val="none"/>
-              </w:rPr>
-              <w:t>another user’s</w:t>
-            </w:r>
-            <w:proofErr w:type="spellStart"/>
-            <w:r>
-              <w:rPr>
-                <w:rFonts w:eastAsia="Times New Roman" w:cs="Times New Roman"/>
-                <w:kern w:val="0"/>
-                <w:lang w:val="en-US" w:eastAsia="pt-BR"/>
-                <w14:ligatures w14:val="none"/>
-              </w:rPr>
-              <w:t xml:space="preserve"> </w:t>
-            </w:r>
-            <w:proofErr w:type="spellEnd"/>
-            <w:r>
-              <w:rPr>
-                <w:rFonts w:eastAsia="Times New Roman" w:cs="Times New Roman"/>
-                <w:kern w:val="0"/>
-                <w:lang w:val="en-US" w:eastAsia="pt-BR"/>
-                <w14:ligatures w14:val="none"/>
-              </w:rPr>
-              <w:t>reservation</w:t>
+              <w:t>Common user cannot delete another user’s reservation</w:t>
             </w:r>
           </w:p>
         </w:tc>
@@ -29234,17 +28135,7 @@
                 <w:lang w:val="en-US" w:eastAsia="pt-BR"/>
                 <w14:ligatures w14:val="none"/>
               </w:rPr>
-              <w:t>Common</w:t>
-            </w:r>
-            <w:r>
-              <w:rPr>
-                <w:rFonts w:eastAsia="Times New Roman" w:cs="Arial"/>
-                <w:color w:val="000000"/>
-                <w:kern w:val="0"/>
-                <w:lang w:val="en-US" w:eastAsia="pt-BR"/>
-                <w14:ligatures w14:val="none"/>
-              </w:rPr>
-              <w:t xml:space="preserve"> user’s</w:t>
+              <w:t>Common user’s</w:t>
             </w:r>
             <w:r>
               <w:rPr>
@@ -29807,25 +28698,7 @@
                 <w:lang w:val="en-US" w:eastAsia="pt-BR"/>
                 <w14:ligatures w14:val="none"/>
               </w:rPr>
-              <w:t xml:space="preserve">The browser should </w:t>
-            </w:r>
-            <w:r>
-              <w:rPr>
-                <w:rFonts w:eastAsia="Times New Roman" w:cs="Times New Roman"/>
-                <w:kern w:val="0"/>
-                <w:lang w:val="en-US" w:eastAsia="pt-BR"/>
-                <w14:ligatures w14:val="none"/>
-              </w:rPr>
-              <w:t>redirect the user to the</w:t>
-            </w:r>
-            <w:r>
-              <w:rPr>
-                <w:rFonts w:eastAsia="Times New Roman" w:cs="Times New Roman"/>
-                <w:kern w:val="0"/>
-                <w:lang w:val="en-US" w:eastAsia="pt-BR"/>
-                <w14:ligatures w14:val="none"/>
-              </w:rPr>
-              <w:t xml:space="preserve"> Home page</w:t>
+              <w:t>The browser should redirect the user to the Home page</w:t>
             </w:r>
           </w:p>
         </w:tc>

</xml_diff>